<commit_message>
add repository vendas e organiza projeto
</commit_message>
<xml_diff>
--- a/dictionary/Requisitos.docx
+++ b/dictionary/Requisitos.docx
@@ -202,6 +202,7 @@
           <w:color w:val="222222"/>
           <w:sz w:val="19"/>
           <w:szCs w:val="19"/>
+          <w:u w:val="single"/>
         </w:rPr>
       </w:pPr>
       <w:r>
@@ -211,35 +212,6 @@
           <w:shd w:val="clear" w:color="auto" w:fill="E0E0E0"/>
         </w:rPr>
         <w:t>     - Criar e Cancelar vendas</w:t>
-      </w:r>
-    </w:p>
-    <w:p>
-      <w:pPr>
-        <w:pStyle w:val="NormalWeb"/>
-        <w:shd w:val="clear" w:color="auto" w:fill="FFFFFF"/>
-        <w:spacing w:before="150" w:beforeAutospacing="0" w:after="150" w:afterAutospacing="0" w:line="464" w:lineRule="atLeast"/>
-        <w:rPr>
-          <w:rFonts w:ascii="Helvetica" w:hAnsi="Helvetica" w:cs="Helvetica"/>
-          <w:color w:val="222222"/>
-          <w:sz w:val="19"/>
-          <w:szCs w:val="19"/>
-        </w:rPr>
-      </w:pPr>
-      <w:r>
-        <w:rPr>
-          <w:rFonts w:ascii="Helvetica" w:hAnsi="Helvetica" w:cs="Helvetica"/>
-          <w:color w:val="008000"/>
-          <w:shd w:val="clear" w:color="auto" w:fill="E0E0E0"/>
-        </w:rPr>
-        <w:t>     - Consultar h</w:t>
-      </w:r>
-      <w:r>
-        <w:rPr>
-          <w:rFonts w:ascii="Helvetica" w:hAnsi="Helvetica" w:cs="Helvetica"/>
-          <w:color w:val="008000"/>
-          <w:shd w:val="clear" w:color="auto" w:fill="E0E0E0"/>
-        </w:rPr>
-        <w:t>istórico de vendas com paginaçã</w:t>
       </w:r>
       <w:bookmarkStart w:id="0" w:name="_GoBack"/>
       <w:bookmarkEnd w:id="0"/>
@@ -254,6 +226,36 @@
           <w:color w:val="222222"/>
           <w:sz w:val="19"/>
           <w:szCs w:val="19"/>
+          <w:u w:val="single"/>
+        </w:rPr>
+      </w:pPr>
+      <w:r>
+        <w:rPr>
+          <w:rFonts w:ascii="Helvetica" w:hAnsi="Helvetica" w:cs="Helvetica"/>
+          <w:color w:val="008000"/>
+          <w:shd w:val="clear" w:color="auto" w:fill="E0E0E0"/>
+        </w:rPr>
+        <w:t>     - Consultar histórico de vendas com paginaçã</w:t>
+      </w:r>
+      <w:r>
+        <w:rPr>
+          <w:rFonts w:ascii="Helvetica" w:hAnsi="Helvetica" w:cs="Helvetica"/>
+          <w:color w:val="008000"/>
+          <w:shd w:val="clear" w:color="auto" w:fill="E0E0E0"/>
+        </w:rPr>
+        <w:t>o</w:t>
+      </w:r>
+    </w:p>
+    <w:p>
+      <w:pPr>
+        <w:pStyle w:val="NormalWeb"/>
+        <w:shd w:val="clear" w:color="auto" w:fill="FFFFFF"/>
+        <w:spacing w:before="150" w:beforeAutospacing="0" w:after="150" w:afterAutospacing="0" w:line="464" w:lineRule="atLeast"/>
+        <w:rPr>
+          <w:rFonts w:ascii="Helvetica" w:hAnsi="Helvetica" w:cs="Helvetica"/>
+          <w:color w:val="222222"/>
+          <w:sz w:val="19"/>
+          <w:szCs w:val="19"/>
         </w:rPr>
       </w:pPr>
       <w:r>
@@ -445,7 +447,6 @@
         <w:t>     - Consultar histórico de vendas por Clientes com paginação</w:t>
       </w:r>
     </w:p>
-    <w:p/>
     <w:sectPr>
       <w:pgSz w:w="11906" w:h="16838"/>
       <w:pgMar w:top="1417" w:right="1701" w:bottom="1417" w:left="1701" w:header="708" w:footer="708" w:gutter="0"/>
@@ -616,6 +617,26 @@
     <w:name w:val="Normal"/>
     <w:qFormat/>
   </w:style>
+  <w:style w:type="paragraph" w:styleId="Ttulo2">
+    <w:name w:val="heading 2"/>
+    <w:basedOn w:val="Normal"/>
+    <w:link w:val="Ttulo2Char"/>
+    <w:uiPriority w:val="9"/>
+    <w:qFormat/>
+    <w:rsid w:val="00C10D99"/>
+    <w:pPr>
+      <w:spacing w:before="100" w:beforeAutospacing="1" w:after="100" w:afterAutospacing="1" w:line="240" w:lineRule="auto"/>
+      <w:outlineLvl w:val="1"/>
+    </w:pPr>
+    <w:rPr>
+      <w:rFonts w:ascii="Times New Roman" w:eastAsia="Times New Roman" w:hAnsi="Times New Roman" w:cs="Times New Roman"/>
+      <w:b/>
+      <w:bCs/>
+      <w:sz w:val="36"/>
+      <w:szCs w:val="36"/>
+      <w:lang w:eastAsia="pt-BR"/>
+    </w:rPr>
+  </w:style>
   <w:style w:type="character" w:default="1" w:styleId="Fontepargpadro">
     <w:name w:val="Default Paragraph Font"/>
     <w:uiPriority w:val="1"/>
@@ -647,7 +668,6 @@
     <w:name w:val="Normal (Web)"/>
     <w:basedOn w:val="Normal"/>
     <w:uiPriority w:val="99"/>
-    <w:semiHidden/>
     <w:unhideWhenUsed/>
     <w:rsid w:val="00B968B8"/>
     <w:pPr>
@@ -659,6 +679,26 @@
       <w:szCs w:val="24"/>
       <w:lang w:eastAsia="pt-BR"/>
     </w:rPr>
+  </w:style>
+  <w:style w:type="character" w:customStyle="1" w:styleId="Ttulo2Char">
+    <w:name w:val="Título 2 Char"/>
+    <w:basedOn w:val="Fontepargpadro"/>
+    <w:link w:val="Ttulo2"/>
+    <w:uiPriority w:val="9"/>
+    <w:rsid w:val="00C10D99"/>
+    <w:rPr>
+      <w:rFonts w:ascii="Times New Roman" w:eastAsia="Times New Roman" w:hAnsi="Times New Roman" w:cs="Times New Roman"/>
+      <w:b/>
+      <w:bCs/>
+      <w:sz w:val="36"/>
+      <w:szCs w:val="36"/>
+      <w:lang w:eastAsia="pt-BR"/>
+    </w:rPr>
+  </w:style>
+  <w:style w:type="character" w:customStyle="1" w:styleId="msportalfx-font-regular">
+    <w:name w:val="msportalfx-font-regular"/>
+    <w:basedOn w:val="Fontepargpadro"/>
+    <w:rsid w:val="00C10D99"/>
   </w:style>
 </w:styles>
 </file>
@@ -823,6 +863,26 @@
     <w:name w:val="Normal"/>
     <w:qFormat/>
   </w:style>
+  <w:style w:type="paragraph" w:styleId="Ttulo2">
+    <w:name w:val="heading 2"/>
+    <w:basedOn w:val="Normal"/>
+    <w:link w:val="Ttulo2Char"/>
+    <w:uiPriority w:val="9"/>
+    <w:qFormat/>
+    <w:rsid w:val="00C10D99"/>
+    <w:pPr>
+      <w:spacing w:before="100" w:beforeAutospacing="1" w:after="100" w:afterAutospacing="1" w:line="240" w:lineRule="auto"/>
+      <w:outlineLvl w:val="1"/>
+    </w:pPr>
+    <w:rPr>
+      <w:rFonts w:ascii="Times New Roman" w:eastAsia="Times New Roman" w:hAnsi="Times New Roman" w:cs="Times New Roman"/>
+      <w:b/>
+      <w:bCs/>
+      <w:sz w:val="36"/>
+      <w:szCs w:val="36"/>
+      <w:lang w:eastAsia="pt-BR"/>
+    </w:rPr>
+  </w:style>
   <w:style w:type="character" w:default="1" w:styleId="Fontepargpadro">
     <w:name w:val="Default Paragraph Font"/>
     <w:uiPriority w:val="1"/>
@@ -854,7 +914,6 @@
     <w:name w:val="Normal (Web)"/>
     <w:basedOn w:val="Normal"/>
     <w:uiPriority w:val="99"/>
-    <w:semiHidden/>
     <w:unhideWhenUsed/>
     <w:rsid w:val="00B968B8"/>
     <w:pPr>
@@ -866,6 +925,26 @@
       <w:szCs w:val="24"/>
       <w:lang w:eastAsia="pt-BR"/>
     </w:rPr>
+  </w:style>
+  <w:style w:type="character" w:customStyle="1" w:styleId="Ttulo2Char">
+    <w:name w:val="Título 2 Char"/>
+    <w:basedOn w:val="Fontepargpadro"/>
+    <w:link w:val="Ttulo2"/>
+    <w:uiPriority w:val="9"/>
+    <w:rsid w:val="00C10D99"/>
+    <w:rPr>
+      <w:rFonts w:ascii="Times New Roman" w:eastAsia="Times New Roman" w:hAnsi="Times New Roman" w:cs="Times New Roman"/>
+      <w:b/>
+      <w:bCs/>
+      <w:sz w:val="36"/>
+      <w:szCs w:val="36"/>
+      <w:lang w:eastAsia="pt-BR"/>
+    </w:rPr>
+  </w:style>
+  <w:style w:type="character" w:customStyle="1" w:styleId="msportalfx-font-regular">
+    <w:name w:val="msportalfx-font-regular"/>
+    <w:basedOn w:val="Fontepargpadro"/>
+    <w:rsid w:val="00C10D99"/>
   </w:style>
 </w:styles>
 </file>

</xml_diff>